<commit_message>
Exported annotations to csv
</commit_message>
<xml_diff>
--- a/Report.docx
+++ b/Report.docx
@@ -47,123 +47,351 @@
         <w:t>deep learning</w:t>
       </w:r>
       <w:r>
-        <w:t xml:space="preserve"> to generate novel images of cars. </w:t>
+        <w:t xml:space="preserve"> to generate novel images of cars</w:t>
+      </w:r>
+      <w:r>
+        <w:t>. To main approaches were</w:t>
+      </w:r>
+      <w:r>
+        <w:t xml:space="preserve"> considered for image generation: a generative adversarial network and a variational autoencoder.</w:t>
+      </w:r>
+    </w:p>
+    <w:p>
+      <w:pPr>
+        <w:spacing w:before="240"/>
+        <w:jc w:val="both"/>
+        <w:rPr>
+          <w:b/>
+          <w:bCs/>
+        </w:rPr>
+      </w:pPr>
+      <w:r>
+        <w:rPr>
+          <w:b/>
+          <w:bCs/>
+        </w:rPr>
+        <w:t xml:space="preserve">1 </w:t>
+      </w:r>
+      <w:r>
+        <w:rPr>
+          <w:b/>
+          <w:bCs/>
+        </w:rPr>
+        <w:t>Introduction</w:t>
+      </w:r>
+    </w:p>
+    <w:p>
+      <w:pPr>
+        <w:spacing w:before="240"/>
+        <w:jc w:val="both"/>
+      </w:pPr>
+      <w:r>
+        <w:t xml:space="preserve">Data was taken from </w:t>
+      </w:r>
+      <w:hyperlink r:id="rId6" w:history="1">
+        <w:r>
+          <w:rPr>
+            <w:rStyle w:val="Hyperlink"/>
+          </w:rPr>
+          <w:t>http://ai.stanford.edu/~jkrause/cars/car_dataset.html</w:t>
+        </w:r>
+      </w:hyperlink>
+      <w:r>
+        <w:t xml:space="preserve"> [1]. This dataset contained 16185 images of 196 classes of cars. The objective of this analysis was to determine whether </w:t>
+      </w:r>
+      <w:r>
+        <w:t>GANs or VAEs were more effective in generating “new” images of cars – images that could be explored for future models of cars and new concept ideas.</w:t>
+      </w:r>
+    </w:p>
+    <w:p>
+      <w:pPr>
+        <w:spacing w:before="240"/>
+        <w:jc w:val="both"/>
+        <w:rPr>
+          <w:b/>
+          <w:bCs/>
+        </w:rPr>
+      </w:pPr>
+      <w:r>
+        <w:rPr>
+          <w:b/>
+          <w:bCs/>
+        </w:rPr>
+        <w:t>2 Data Exploration</w:t>
+      </w:r>
+      <w:r>
+        <w:rPr>
+          <w:b/>
+          <w:bCs/>
+        </w:rPr>
+        <w:t xml:space="preserve"> and Cleaning</w:t>
+      </w:r>
+    </w:p>
+    <w:p>
+      <w:pPr>
+        <w:spacing w:before="240"/>
+        <w:jc w:val="both"/>
+      </w:pPr>
+      <w:r>
+        <w:t xml:space="preserve">The dataset </w:t>
+      </w:r>
+      <w:r>
+        <w:t>is</w:t>
+      </w:r>
+      <w:r>
+        <w:t xml:space="preserve"> split in a 50-50 proportion for t</w:t>
+      </w:r>
+      <w:r>
+        <w:t>raining and testing</w:t>
+      </w:r>
+      <w:r>
+        <w:t>.</w:t>
+      </w:r>
+      <w:r>
+        <w:t xml:space="preserve"> As the testing set was used for testing the VAE, only the training et was used to train both models to allow for fairer comparison. To improve results in future is definitely advised to make use of both sets of data.</w:t>
       </w:r>
       <w:r>
         <w:t xml:space="preserve"> </w:t>
       </w:r>
-    </w:p>
-    <w:p>
-      <w:pPr>
-        <w:spacing w:before="240"/>
-        <w:jc w:val="both"/>
-        <w:rPr>
-          <w:b/>
-          <w:bCs/>
-        </w:rPr>
-      </w:pPr>
-      <w:r>
-        <w:rPr>
-          <w:b/>
-          <w:bCs/>
-        </w:rPr>
-        <w:t xml:space="preserve">1 </w:t>
-      </w:r>
-      <w:r>
-        <w:rPr>
-          <w:b/>
-          <w:bCs/>
-        </w:rPr>
-        <w:t>Introduction</w:t>
-      </w:r>
-    </w:p>
-    <w:p>
-      <w:pPr>
-        <w:spacing w:before="240"/>
-        <w:jc w:val="both"/>
-      </w:pPr>
-      <w:r>
-        <w:t xml:space="preserve">Data was taken from </w:t>
-      </w:r>
-    </w:p>
-    <w:p>
-      <w:pPr>
-        <w:spacing w:before="240"/>
-        <w:jc w:val="both"/>
-        <w:rPr>
-          <w:b/>
-          <w:bCs/>
-        </w:rPr>
-      </w:pPr>
-      <w:r>
-        <w:rPr>
-          <w:b/>
-          <w:bCs/>
-        </w:rPr>
-        <w:t>2 Data Exploration</w:t>
-      </w:r>
-      <w:r>
-        <w:rPr>
-          <w:b/>
-          <w:bCs/>
-        </w:rPr>
-        <w:t xml:space="preserve"> and Cleaning</w:t>
-      </w:r>
-    </w:p>
-    <w:p>
-      <w:pPr>
-        <w:spacing w:before="240"/>
-        <w:jc w:val="both"/>
-        <w:rPr>
-          <w:b/>
-          <w:bCs/>
-        </w:rPr>
-      </w:pPr>
-      <w:r>
-        <w:t xml:space="preserve">The dataset </w:t>
-      </w:r>
-      <w:r>
-        <w:t>is</w:t>
-      </w:r>
-    </w:p>
-    <w:p>
-      <w:pPr>
-        <w:spacing w:before="240"/>
-        <w:jc w:val="both"/>
-        <w:rPr>
-          <w:b/>
-          <w:bCs/>
-        </w:rPr>
-      </w:pPr>
-      <w:r>
-        <w:rPr>
-          <w:b/>
-          <w:bCs/>
-        </w:rPr>
-        <w:t xml:space="preserve">4 </w:t>
-      </w:r>
-      <w:r>
-        <w:rPr>
-          <w:b/>
-          <w:bCs/>
-        </w:rPr>
-        <w:t>Generative</w:t>
-      </w:r>
-      <w:r>
-        <w:rPr>
-          <w:b/>
-          <w:bCs/>
-        </w:rPr>
-        <w:t xml:space="preserve"> Models</w:t>
-      </w:r>
-    </w:p>
-    <w:p>
-      <w:pPr>
-        <w:spacing w:before="240"/>
-        <w:jc w:val="both"/>
-      </w:pPr>
-      <w:r>
-        <w:t xml:space="preserve">Four </w:t>
+      <w:r>
+        <w:t xml:space="preserve"> </w:t>
+      </w:r>
+    </w:p>
+    <w:p>
+      <w:pPr>
+        <w:spacing w:before="240"/>
+        <w:jc w:val="both"/>
+      </w:pPr>
+      <w:r>
+        <w:t xml:space="preserve">The distribution of the counts of the classes can be seen in Figure 1. As all were between 48 and 136, </w:t>
+      </w:r>
+      <w:r>
+        <w:t>none were removed. It was noted though that the train and test set had similar distributions of classes.</w:t>
+      </w:r>
+    </w:p>
+    <w:tbl>
+      <w:tblPr>
+        <w:tblStyle w:val="TableGrid"/>
+        <w:tblW w:w="0" w:type="auto"/>
+        <w:tblBorders>
+          <w:top w:val="none" w:sz="0" w:space="0" w:color="auto"/>
+          <w:left w:val="none" w:sz="0" w:space="0" w:color="auto"/>
+          <w:bottom w:val="none" w:sz="0" w:space="0" w:color="auto"/>
+          <w:right w:val="none" w:sz="0" w:space="0" w:color="auto"/>
+          <w:insideH w:val="none" w:sz="0" w:space="0" w:color="auto"/>
+          <w:insideV w:val="none" w:sz="0" w:space="0" w:color="auto"/>
+        </w:tblBorders>
+        <w:tblLook w:val="04A0" w:firstRow="1" w:lastRow="0" w:firstColumn="1" w:lastColumn="0" w:noHBand="0" w:noVBand="1"/>
+      </w:tblPr>
+      <w:tblGrid>
+        <w:gridCol w:w="4149"/>
+      </w:tblGrid>
+      <w:tr>
+        <w:tc>
+          <w:tcPr>
+            <w:tcW w:w="4149" w:type="dxa"/>
+          </w:tcPr>
+          <w:p>
+            <w:pPr>
+              <w:jc w:val="both"/>
+              <w:rPr>
+                <w:b/>
+                <w:bCs/>
+              </w:rPr>
+            </w:pPr>
+            <w:r>
+              <w:rPr>
+                <w:b/>
+                <w:bCs/>
+                <w:noProof/>
+              </w:rPr>
+              <w:drawing>
+                <wp:inline distT="0" distB="0" distL="0" distR="0" wp14:anchorId="40F57643" wp14:editId="601BB393">
+                  <wp:extent cx="2489703" cy="1613907"/>
+                  <wp:effectExtent l="0" t="0" r="6350" b="5715"/>
+                  <wp:docPr id="3" name="Picture 3"/>
+                  <wp:cNvGraphicFramePr>
+                    <a:graphicFrameLocks xmlns:a="http://schemas.openxmlformats.org/drawingml/2006/main" noChangeAspect="1"/>
+                  </wp:cNvGraphicFramePr>
+                  <a:graphic xmlns:a="http://schemas.openxmlformats.org/drawingml/2006/main">
+                    <a:graphicData uri="http://schemas.openxmlformats.org/drawingml/2006/picture">
+                      <pic:pic xmlns:pic="http://schemas.openxmlformats.org/drawingml/2006/picture">
+                        <pic:nvPicPr>
+                          <pic:cNvPr id="0" name="Picture 1"/>
+                          <pic:cNvPicPr>
+                            <a:picLocks noChangeAspect="1" noChangeArrowheads="1"/>
+                          </pic:cNvPicPr>
+                        </pic:nvPicPr>
+                        <pic:blipFill>
+                          <a:blip r:embed="rId7">
+                            <a:extLst>
+                              <a:ext uri="{28A0092B-C50C-407E-A947-70E740481C1C}">
+                                <a14:useLocalDpi xmlns:a14="http://schemas.microsoft.com/office/drawing/2010/main" val="0"/>
+                              </a:ext>
+                            </a:extLst>
+                          </a:blip>
+                          <a:srcRect/>
+                          <a:stretch>
+                            <a:fillRect/>
+                          </a:stretch>
+                        </pic:blipFill>
+                        <pic:spPr bwMode="auto">
+                          <a:xfrm>
+                            <a:off x="0" y="0"/>
+                            <a:ext cx="2517505" cy="1631929"/>
+                          </a:xfrm>
+                          <a:prstGeom prst="rect">
+                            <a:avLst/>
+                          </a:prstGeom>
+                          <a:noFill/>
+                          <a:ln>
+                            <a:noFill/>
+                          </a:ln>
+                        </pic:spPr>
+                      </pic:pic>
+                    </a:graphicData>
+                  </a:graphic>
+                </wp:inline>
+              </w:drawing>
+            </w:r>
+          </w:p>
+        </w:tc>
+      </w:tr>
+      <w:tr>
+        <w:tc>
+          <w:tcPr>
+            <w:tcW w:w="4149" w:type="dxa"/>
+          </w:tcPr>
+          <w:p>
+            <w:pPr>
+              <w:jc w:val="center"/>
+            </w:pPr>
+            <w:r>
+              <w:t>Figure 1: Counts of car models</w:t>
+            </w:r>
+          </w:p>
+        </w:tc>
+      </w:tr>
+    </w:tbl>
+    <w:p>
+      <w:pPr>
+        <w:spacing w:before="240"/>
+        <w:jc w:val="both"/>
+      </w:pPr>
+      <w:r>
+        <w:t xml:space="preserve">For pre-processing, several transforms were applied to the images. In order to make them all of consistent size, they were resized and centre-cropped to 64 by 64 pixels for both networks. Additionally, the colour values for </w:t>
+      </w:r>
+      <w:r>
+        <w:t>each pixel were normalised. In each colour channel, the pixels were normalised with a mean on 0.5 and standard deviation of 0.5. This allowed for faster training of the networks.</w:t>
+      </w:r>
+    </w:p>
+    <w:tbl>
+      <w:tblPr>
+        <w:tblStyle w:val="TableGrid"/>
+        <w:tblW w:w="0" w:type="auto"/>
+        <w:tblBorders>
+          <w:top w:val="none" w:sz="0" w:space="0" w:color="auto"/>
+          <w:left w:val="none" w:sz="0" w:space="0" w:color="auto"/>
+          <w:bottom w:val="none" w:sz="0" w:space="0" w:color="auto"/>
+          <w:right w:val="none" w:sz="0" w:space="0" w:color="auto"/>
+          <w:insideH w:val="none" w:sz="0" w:space="0" w:color="auto"/>
+          <w:insideV w:val="none" w:sz="0" w:space="0" w:color="auto"/>
+        </w:tblBorders>
+        <w:tblLook w:val="04A0" w:firstRow="1" w:lastRow="0" w:firstColumn="1" w:lastColumn="0" w:noHBand="0" w:noVBand="1"/>
+      </w:tblPr>
+      <w:tblGrid>
+        <w:gridCol w:w="4153"/>
+      </w:tblGrid>
+      <w:tr>
+        <w:tc>
+          <w:tcPr>
+            <w:tcW w:w="4149" w:type="dxa"/>
+          </w:tcPr>
+          <w:p>
+            <w:pPr>
+              <w:jc w:val="both"/>
+              <w:rPr>
+                <w:b/>
+                <w:bCs/>
+              </w:rPr>
+            </w:pPr>
+            <w:r>
+              <w:rPr>
+                <w:noProof/>
+              </w:rPr>
+              <w:drawing>
+                <wp:inline distT="0" distB="0" distL="0" distR="0" wp14:anchorId="40945C2C" wp14:editId="4D1CA101">
+                  <wp:extent cx="2500605" cy="2582376"/>
+                  <wp:effectExtent l="0" t="0" r="0" b="8890"/>
+                  <wp:docPr id="2" name="Picture 2"/>
+                  <wp:cNvGraphicFramePr>
+                    <a:graphicFrameLocks xmlns:a="http://schemas.openxmlformats.org/drawingml/2006/main" noChangeAspect="1"/>
+                  </wp:cNvGraphicFramePr>
+                  <a:graphic xmlns:a="http://schemas.openxmlformats.org/drawingml/2006/main">
+                    <a:graphicData uri="http://schemas.openxmlformats.org/drawingml/2006/picture">
+                      <pic:pic xmlns:pic="http://schemas.openxmlformats.org/drawingml/2006/picture">
+                        <pic:nvPicPr>
+                          <pic:cNvPr id="1" name=""/>
+                          <pic:cNvPicPr/>
+                        </pic:nvPicPr>
+                        <pic:blipFill>
+                          <a:blip r:embed="rId8"/>
+                          <a:stretch>
+                            <a:fillRect/>
+                          </a:stretch>
+                        </pic:blipFill>
+                        <pic:spPr>
+                          <a:xfrm>
+                            <a:off x="0" y="0"/>
+                            <a:ext cx="2514478" cy="2596703"/>
+                          </a:xfrm>
+                          <a:prstGeom prst="rect">
+                            <a:avLst/>
+                          </a:prstGeom>
+                        </pic:spPr>
+                      </pic:pic>
+                    </a:graphicData>
+                  </a:graphic>
+                </wp:inline>
+              </w:drawing>
+            </w:r>
+          </w:p>
+        </w:tc>
+      </w:tr>
+      <w:tr>
+        <w:tc>
+          <w:tcPr>
+            <w:tcW w:w="4149" w:type="dxa"/>
+          </w:tcPr>
+          <w:p>
+            <w:pPr>
+              <w:jc w:val="center"/>
+            </w:pPr>
+            <w:r>
+              <w:t>Figure 2</w:t>
+            </w:r>
+            <w:r>
+              <w:t>: Example batch</w:t>
+            </w:r>
+          </w:p>
+        </w:tc>
+      </w:tr>
+    </w:tbl>
+    <w:p>
+      <w:pPr>
+        <w:spacing w:before="240"/>
+        <w:jc w:val="both"/>
+        <w:rPr>
+          <w:b/>
+          <w:bCs/>
+        </w:rPr>
+      </w:pPr>
+      <w:r>
+        <w:rPr>
+          <w:b/>
+          <w:bCs/>
+        </w:rPr>
+        <w:t>4 Models</w:t>
       </w:r>
     </w:p>
     <w:p>
@@ -196,7 +424,16 @@
         <w:jc w:val="both"/>
       </w:pPr>
       <w:r>
-        <w:t xml:space="preserve">Logistic </w:t>
+        <w:t>Generative Adversarial Networks (GANs) use a generator network and a discriminat</w:t>
+      </w:r>
+      <w:r>
+        <w:t xml:space="preserve">or </w:t>
+      </w:r>
+      <w:r>
+        <w:t>network</w:t>
+      </w:r>
+      <w:r>
+        <w:t>. This former has the aim of fooling the discriminator network into classifying the fake outputted image as real while the later aims to classify an image as real or fake correctly.</w:t>
       </w:r>
     </w:p>
     <w:p>
@@ -229,7 +466,322 @@
         <w:jc w:val="both"/>
       </w:pPr>
       <w:r>
-        <w:t>Support</w:t>
+        <w:t>Variational Autoencoders</w:t>
+      </w:r>
+      <w:r>
+        <w:t xml:space="preserve"> (VAEs)</w:t>
+      </w:r>
+      <w:r>
+        <w:t xml:space="preserve"> consist of an encoder netw</w:t>
+      </w:r>
+      <w:r>
+        <w:t xml:space="preserve">ork and decoder network. The encoder network maps </w:t>
+      </w:r>
+      <w:r>
+        <w:t>the input image to the latent space and the decoder maps a distribution in latent space to a reconstructed image.</w:t>
+      </w:r>
+    </w:p>
+    <w:p>
+      <w:pPr>
+        <w:spacing w:before="240"/>
+        <w:jc w:val="both"/>
+        <w:rPr>
+          <w:b/>
+          <w:bCs/>
+        </w:rPr>
+      </w:pPr>
+      <w:r>
+        <w:rPr>
+          <w:b/>
+          <w:bCs/>
+        </w:rPr>
+        <w:t>5 Key Findings</w:t>
+      </w:r>
+    </w:p>
+    <w:p>
+      <w:pPr>
+        <w:spacing w:before="240"/>
+        <w:jc w:val="both"/>
+        <w:rPr>
+          <w:b/>
+          <w:bCs/>
+        </w:rPr>
+      </w:pPr>
+      <w:r>
+        <w:rPr>
+          <w:b/>
+          <w:bCs/>
+        </w:rPr>
+        <w:t>5.1</w:t>
+      </w:r>
+      <w:r>
+        <w:rPr>
+          <w:b/>
+          <w:bCs/>
+        </w:rPr>
+        <w:t xml:space="preserve"> The GAN</w:t>
+      </w:r>
+    </w:p>
+    <w:tbl>
+      <w:tblPr>
+        <w:tblStyle w:val="TableGrid"/>
+        <w:tblW w:w="0" w:type="auto"/>
+        <w:tblBorders>
+          <w:top w:val="none" w:sz="0" w:space="0" w:color="auto"/>
+          <w:left w:val="none" w:sz="0" w:space="0" w:color="auto"/>
+          <w:bottom w:val="none" w:sz="0" w:space="0" w:color="auto"/>
+          <w:right w:val="none" w:sz="0" w:space="0" w:color="auto"/>
+          <w:insideH w:val="none" w:sz="0" w:space="0" w:color="auto"/>
+          <w:insideV w:val="none" w:sz="0" w:space="0" w:color="auto"/>
+        </w:tblBorders>
+        <w:tblLook w:val="04A0" w:firstRow="1" w:lastRow="0" w:firstColumn="1" w:lastColumn="0" w:noHBand="0" w:noVBand="1"/>
+      </w:tblPr>
+      <w:tblGrid>
+        <w:gridCol w:w="4159"/>
+      </w:tblGrid>
+      <w:tr>
+        <w:tc>
+          <w:tcPr>
+            <w:tcW w:w="4149" w:type="dxa"/>
+          </w:tcPr>
+          <w:p>
+            <w:pPr>
+              <w:jc w:val="both"/>
+            </w:pPr>
+            <w:r>
+              <w:rPr>
+                <w:noProof/>
+              </w:rPr>
+              <w:lastRenderedPageBreak/>
+              <w:drawing>
+                <wp:inline distT="0" distB="0" distL="0" distR="0" wp14:anchorId="04CC65FC" wp14:editId="602FFABF">
+                  <wp:extent cx="2504661" cy="2626913"/>
+                  <wp:effectExtent l="0" t="0" r="0" b="2540"/>
+                  <wp:docPr id="1" name="Picture 1"/>
+                  <wp:cNvGraphicFramePr>
+                    <a:graphicFrameLocks xmlns:a="http://schemas.openxmlformats.org/drawingml/2006/main" noChangeAspect="1"/>
+                  </wp:cNvGraphicFramePr>
+                  <a:graphic xmlns:a="http://schemas.openxmlformats.org/drawingml/2006/main">
+                    <a:graphicData uri="http://schemas.openxmlformats.org/drawingml/2006/picture">
+                      <pic:pic xmlns:pic="http://schemas.openxmlformats.org/drawingml/2006/picture">
+                        <pic:nvPicPr>
+                          <pic:cNvPr id="1" name=""/>
+                          <pic:cNvPicPr/>
+                        </pic:nvPicPr>
+                        <pic:blipFill>
+                          <a:blip r:embed="rId9"/>
+                          <a:stretch>
+                            <a:fillRect/>
+                          </a:stretch>
+                        </pic:blipFill>
+                        <pic:spPr>
+                          <a:xfrm>
+                            <a:off x="0" y="0"/>
+                            <a:ext cx="2516472" cy="2639301"/>
+                          </a:xfrm>
+                          <a:prstGeom prst="rect">
+                            <a:avLst/>
+                          </a:prstGeom>
+                        </pic:spPr>
+                      </pic:pic>
+                    </a:graphicData>
+                  </a:graphic>
+                </wp:inline>
+              </w:drawing>
+            </w:r>
+          </w:p>
+        </w:tc>
+      </w:tr>
+      <w:tr>
+        <w:tc>
+          <w:tcPr>
+            <w:tcW w:w="4149" w:type="dxa"/>
+          </w:tcPr>
+          <w:p>
+            <w:pPr>
+              <w:jc w:val="center"/>
+            </w:pPr>
+            <w:r>
+              <w:t>Figure 3: Images produce by the GAN</w:t>
+            </w:r>
+          </w:p>
+        </w:tc>
+      </w:tr>
+    </w:tbl>
+    <w:p>
+      <w:pPr>
+        <w:spacing w:before="240"/>
+        <w:jc w:val="both"/>
+      </w:pPr>
+      <w:r>
+        <w:t xml:space="preserve">After 100 epochs of training the images produced by the GAN </w:t>
+      </w:r>
+      <w:r>
+        <w:t>show a good improvement</w:t>
+      </w:r>
+    </w:p>
+    <w:p>
+      <w:pPr>
+        <w:spacing w:before="240"/>
+        <w:jc w:val="both"/>
+        <w:rPr>
+          <w:b/>
+          <w:bCs/>
+        </w:rPr>
+      </w:pPr>
+      <w:r>
+        <w:rPr>
+          <w:b/>
+          <w:bCs/>
+        </w:rPr>
+        <w:t>5.2 The VAE</w:t>
+      </w:r>
+    </w:p>
+    <w:p>
+      <w:pPr>
+        <w:spacing w:before="240"/>
+        <w:jc w:val="both"/>
+      </w:pPr>
+      <w:r>
+        <w:t>The variational autoencoder produced images as shown in Figure 4.</w:t>
+      </w:r>
+    </w:p>
+    <w:tbl>
+      <w:tblPr>
+        <w:tblStyle w:val="TableGrid"/>
+        <w:tblW w:w="0" w:type="auto"/>
+        <w:tblBorders>
+          <w:top w:val="none" w:sz="0" w:space="0" w:color="auto"/>
+          <w:left w:val="none" w:sz="0" w:space="0" w:color="auto"/>
+          <w:bottom w:val="none" w:sz="0" w:space="0" w:color="auto"/>
+          <w:right w:val="none" w:sz="0" w:space="0" w:color="auto"/>
+          <w:insideH w:val="none" w:sz="0" w:space="0" w:color="auto"/>
+          <w:insideV w:val="none" w:sz="0" w:space="0" w:color="auto"/>
+        </w:tblBorders>
+        <w:tblLook w:val="04A0" w:firstRow="1" w:lastRow="0" w:firstColumn="1" w:lastColumn="0" w:noHBand="0" w:noVBand="1"/>
+      </w:tblPr>
+      <w:tblGrid>
+        <w:gridCol w:w="4149"/>
+      </w:tblGrid>
+      <w:tr>
+        <w:tc>
+          <w:tcPr>
+            <w:tcW w:w="4149" w:type="dxa"/>
+          </w:tcPr>
+          <w:p>
+            <w:pPr>
+              <w:jc w:val="both"/>
+            </w:pPr>
+            <w:r>
+              <w:rPr>
+                <w:noProof/>
+              </w:rPr>
+              <w:drawing>
+                <wp:inline distT="0" distB="0" distL="0" distR="0" wp14:anchorId="7C2A5E1F" wp14:editId="56AC9B1B">
+                  <wp:extent cx="2451100" cy="2473495"/>
+                  <wp:effectExtent l="0" t="0" r="6350" b="3175"/>
+                  <wp:docPr id="4" name="Picture 4"/>
+                  <wp:cNvGraphicFramePr>
+                    <a:graphicFrameLocks xmlns:a="http://schemas.openxmlformats.org/drawingml/2006/main" noChangeAspect="1"/>
+                  </wp:cNvGraphicFramePr>
+                  <a:graphic xmlns:a="http://schemas.openxmlformats.org/drawingml/2006/main">
+                    <a:graphicData uri="http://schemas.openxmlformats.org/drawingml/2006/picture">
+                      <pic:pic xmlns:pic="http://schemas.openxmlformats.org/drawingml/2006/picture">
+                        <pic:nvPicPr>
+                          <pic:cNvPr id="1" name=""/>
+                          <pic:cNvPicPr/>
+                        </pic:nvPicPr>
+                        <pic:blipFill>
+                          <a:blip r:embed="rId10"/>
+                          <a:stretch>
+                            <a:fillRect/>
+                          </a:stretch>
+                        </pic:blipFill>
+                        <pic:spPr>
+                          <a:xfrm>
+                            <a:off x="0" y="0"/>
+                            <a:ext cx="2457873" cy="2480329"/>
+                          </a:xfrm>
+                          <a:prstGeom prst="rect">
+                            <a:avLst/>
+                          </a:prstGeom>
+                        </pic:spPr>
+                      </pic:pic>
+                    </a:graphicData>
+                  </a:graphic>
+                </wp:inline>
+              </w:drawing>
+            </w:r>
+          </w:p>
+        </w:tc>
+      </w:tr>
+      <w:tr>
+        <w:tc>
+          <w:tcPr>
+            <w:tcW w:w="4149" w:type="dxa"/>
+          </w:tcPr>
+          <w:p>
+            <w:pPr>
+              <w:jc w:val="center"/>
+            </w:pPr>
+            <w:r>
+              <w:t>Figure 4: Images produced by the VAE</w:t>
+            </w:r>
+          </w:p>
+        </w:tc>
+      </w:tr>
+    </w:tbl>
+    <w:p>
+      <w:pPr>
+        <w:spacing w:before="240"/>
+        <w:jc w:val="both"/>
+      </w:pPr>
+      <w:r>
+        <w:t>As can be seen, the results are a lot worse than the GAN after 100 epochs of training</w:t>
+      </w:r>
+      <w:r>
+        <w:t xml:space="preserve"> – images were also converted to black and white to speed up training</w:t>
+      </w:r>
+      <w:r>
+        <w:t>.</w:t>
+      </w:r>
+    </w:p>
+    <w:p>
+      <w:pPr>
+        <w:spacing w:before="240"/>
+        <w:jc w:val="both"/>
+      </w:pPr>
+    </w:p>
+    <w:p>
+      <w:pPr>
+        <w:spacing w:before="240"/>
+        <w:jc w:val="both"/>
+        <w:rPr>
+          <w:b/>
+          <w:bCs/>
+        </w:rPr>
+      </w:pPr>
+      <w:r>
+        <w:rPr>
+          <w:b/>
+          <w:bCs/>
+        </w:rPr>
+        <w:t>6 Possible Flaws</w:t>
+      </w:r>
+    </w:p>
+    <w:p>
+      <w:pPr>
+        <w:spacing w:before="240"/>
+        <w:jc w:val="both"/>
+      </w:pPr>
+      <w:r>
+        <w:t>One of the larger flaw</w:t>
+      </w:r>
+      <w:r>
+        <w:t>s</w:t>
+      </w:r>
+      <w:r>
+        <w:t xml:space="preserve"> we found with our models was the mixing of geometries with respect to the orientation of the wheels of the cars.</w:t>
       </w:r>
       <w:r>
         <w:t xml:space="preserve"> </w:t>
@@ -249,58 +801,6 @@
           <w:b/>
           <w:bCs/>
         </w:rPr>
-        <w:t>5 Key Findings</w:t>
-      </w:r>
-    </w:p>
-    <w:p>
-      <w:pPr>
-        <w:spacing w:before="240"/>
-        <w:jc w:val="both"/>
-      </w:pPr>
-      <w:r>
-        <w:t xml:space="preserve">The </w:t>
-      </w:r>
-    </w:p>
-    <w:p>
-      <w:pPr>
-        <w:spacing w:before="240"/>
-        <w:jc w:val="both"/>
-        <w:rPr>
-          <w:b/>
-          <w:bCs/>
-        </w:rPr>
-      </w:pPr>
-      <w:r>
-        <w:rPr>
-          <w:b/>
-          <w:bCs/>
-        </w:rPr>
-        <w:t>6 Possible Flaws</w:t>
-      </w:r>
-    </w:p>
-    <w:p>
-      <w:pPr>
-        <w:spacing w:before="240"/>
-        <w:jc w:val="both"/>
-      </w:pPr>
-      <w:r>
-        <w:t xml:space="preserve">Logistic </w:t>
-      </w:r>
-    </w:p>
-    <w:p>
-      <w:pPr>
-        <w:spacing w:before="240"/>
-        <w:jc w:val="both"/>
-        <w:rPr>
-          <w:b/>
-          <w:bCs/>
-        </w:rPr>
-      </w:pPr>
-      <w:r>
-        <w:rPr>
-          <w:b/>
-          <w:bCs/>
-        </w:rPr>
         <w:t>7 Next Steps</w:t>
       </w:r>
     </w:p>
@@ -310,7 +810,7 @@
         <w:jc w:val="both"/>
       </w:pPr>
       <w:r>
-        <w:t xml:space="preserve">As </w:t>
+        <w:t>Having trained these models on a wide range of cars, one could use transfer learning in order to make the model more specific to say supercars, producing more interesting results and leveraging the time spent training this model. However, in order to do this, more data is required, in the form of images of supercars. Another possible step is to make the variational autoencoder class specific.</w:t>
       </w:r>
     </w:p>
     <w:p>
@@ -333,102 +833,155 @@
     <w:p>
       <w:pPr>
         <w:spacing w:before="240"/>
-        <w:jc w:val="both"/>
-        <w:rPr>
-          <w:b/>
-          <w:bCs/>
-        </w:rPr>
-      </w:pPr>
-      <w:r>
-        <w:rPr>
-          <w:noProof/>
-        </w:rPr>
-        <w:drawing>
-          <wp:inline distT="0" distB="0" distL="0" distR="0" wp14:anchorId="425CEBF6" wp14:editId="34E89B0A">
-            <wp:extent cx="2640965" cy="2769870"/>
-            <wp:effectExtent l="0" t="0" r="6985" b="0"/>
-            <wp:docPr id="1" name="Picture 1"/>
-            <wp:cNvGraphicFramePr>
-              <a:graphicFrameLocks xmlns:a="http://schemas.openxmlformats.org/drawingml/2006/main" noChangeAspect="1"/>
-            </wp:cNvGraphicFramePr>
-            <a:graphic xmlns:a="http://schemas.openxmlformats.org/drawingml/2006/main">
-              <a:graphicData uri="http://schemas.openxmlformats.org/drawingml/2006/picture">
-                <pic:pic xmlns:pic="http://schemas.openxmlformats.org/drawingml/2006/picture">
-                  <pic:nvPicPr>
-                    <pic:cNvPr id="1" name=""/>
-                    <pic:cNvPicPr/>
-                  </pic:nvPicPr>
-                  <pic:blipFill>
-                    <a:blip r:embed="rId6"/>
-                    <a:stretch>
-                      <a:fillRect/>
-                    </a:stretch>
-                  </pic:blipFill>
-                  <pic:spPr>
-                    <a:xfrm>
-                      <a:off x="0" y="0"/>
-                      <a:ext cx="2640965" cy="2769870"/>
-                    </a:xfrm>
-                    <a:prstGeom prst="rect">
-                      <a:avLst/>
-                    </a:prstGeom>
-                  </pic:spPr>
-                </pic:pic>
-              </a:graphicData>
-            </a:graphic>
-          </wp:inline>
-        </w:drawing>
-      </w:r>
-    </w:p>
-    <w:p>
-      <w:pPr>
-        <w:spacing w:before="240"/>
-        <w:jc w:val="both"/>
-        <w:rPr>
-          <w:b/>
-          <w:bCs/>
-        </w:rPr>
-      </w:pPr>
-      <w:r>
-        <w:rPr>
-          <w:noProof/>
-        </w:rPr>
-        <w:drawing>
-          <wp:inline distT="0" distB="0" distL="0" distR="0" wp14:anchorId="017D8EB4" wp14:editId="56A3109E">
-            <wp:extent cx="2640965" cy="2727325"/>
-            <wp:effectExtent l="0" t="0" r="6985" b="0"/>
-            <wp:docPr id="2" name="Picture 2"/>
-            <wp:cNvGraphicFramePr>
-              <a:graphicFrameLocks xmlns:a="http://schemas.openxmlformats.org/drawingml/2006/main" noChangeAspect="1"/>
-            </wp:cNvGraphicFramePr>
-            <a:graphic xmlns:a="http://schemas.openxmlformats.org/drawingml/2006/main">
-              <a:graphicData uri="http://schemas.openxmlformats.org/drawingml/2006/picture">
-                <pic:pic xmlns:pic="http://schemas.openxmlformats.org/drawingml/2006/picture">
-                  <pic:nvPicPr>
-                    <pic:cNvPr id="1" name=""/>
-                    <pic:cNvPicPr/>
-                  </pic:nvPicPr>
-                  <pic:blipFill>
-                    <a:blip r:embed="rId7"/>
-                    <a:stretch>
-                      <a:fillRect/>
-                    </a:stretch>
-                  </pic:blipFill>
-                  <pic:spPr>
-                    <a:xfrm>
-                      <a:off x="0" y="0"/>
-                      <a:ext cx="2640965" cy="2727325"/>
-                    </a:xfrm>
-                    <a:prstGeom prst="rect">
-                      <a:avLst/>
-                    </a:prstGeom>
-                  </pic:spPr>
-                </pic:pic>
-              </a:graphicData>
-            </a:graphic>
-          </wp:inline>
-        </w:drawing>
-      </w:r>
+        <w:rPr>
+          <w:sz w:val="20"/>
+          <w:szCs w:val="20"/>
+        </w:rPr>
+      </w:pPr>
+      <w:r>
+        <w:rPr>
+          <w:sz w:val="20"/>
+          <w:szCs w:val="20"/>
+        </w:rPr>
+        <w:t xml:space="preserve">[1] Jonathan Krause, Michael Stark, Jia Deng, Li Fei-Fei, </w:t>
+      </w:r>
+      <w:r>
+        <w:rPr>
+          <w:b/>
+          <w:bCs/>
+          <w:sz w:val="20"/>
+          <w:szCs w:val="20"/>
+        </w:rPr>
+        <w:t>3D Object Representations for Fine-Grained Categorization</w:t>
+      </w:r>
+      <w:r>
+        <w:rPr>
+          <w:sz w:val="20"/>
+          <w:szCs w:val="20"/>
+        </w:rPr>
+        <w:t xml:space="preserve">, </w:t>
+      </w:r>
+      <w:r>
+        <w:rPr>
+          <w:i/>
+          <w:iCs/>
+          <w:sz w:val="20"/>
+          <w:szCs w:val="20"/>
+        </w:rPr>
+        <w:t>4th IEEE Workshop on 3D Representation and Recognition, at ICCV 2013</w:t>
+      </w:r>
+      <w:r>
+        <w:rPr>
+          <w:sz w:val="20"/>
+          <w:szCs w:val="20"/>
+        </w:rPr>
+        <w:t xml:space="preserve"> </w:t>
+      </w:r>
+      <w:r>
+        <w:rPr>
+          <w:b/>
+          <w:bCs/>
+          <w:sz w:val="20"/>
+          <w:szCs w:val="20"/>
+        </w:rPr>
+        <w:t>(3dRR-13)</w:t>
+      </w:r>
+      <w:r>
+        <w:rPr>
+          <w:sz w:val="20"/>
+          <w:szCs w:val="20"/>
+        </w:rPr>
+        <w:t>. Sydney, Australia. Dec. 8, 2013.</w:t>
+      </w:r>
+      <w:r>
+        <w:rPr>
+          <w:sz w:val="20"/>
+          <w:szCs w:val="20"/>
+        </w:rPr>
+        <w:br/>
+      </w:r>
+      <w:hyperlink r:id="rId11" w:history="1">
+        <w:r>
+          <w:rPr>
+            <w:rStyle w:val="Hyperlink"/>
+            <w:sz w:val="20"/>
+            <w:szCs w:val="20"/>
+          </w:rPr>
+          <w:t>[pdf]</w:t>
+        </w:r>
+      </w:hyperlink>
+      <w:r>
+        <w:rPr>
+          <w:sz w:val="20"/>
+          <w:szCs w:val="20"/>
+        </w:rPr>
+        <w:t xml:space="preserve">   </w:t>
+      </w:r>
+      <w:hyperlink r:id="rId12" w:history="1">
+        <w:r>
+          <w:rPr>
+            <w:rStyle w:val="Hyperlink"/>
+            <w:sz w:val="20"/>
+            <w:szCs w:val="20"/>
+          </w:rPr>
+          <w:t>[</w:t>
+        </w:r>
+        <w:proofErr w:type="spellStart"/>
+        <w:r>
+          <w:rPr>
+            <w:rStyle w:val="Hyperlink"/>
+            <w:sz w:val="20"/>
+            <w:szCs w:val="20"/>
+          </w:rPr>
+          <w:t>BibTex</w:t>
+        </w:r>
+        <w:proofErr w:type="spellEnd"/>
+        <w:r>
+          <w:rPr>
+            <w:rStyle w:val="Hyperlink"/>
+            <w:sz w:val="20"/>
+            <w:szCs w:val="20"/>
+          </w:rPr>
+          <w:t>]</w:t>
+        </w:r>
+      </w:hyperlink>
+      <w:r>
+        <w:rPr>
+          <w:sz w:val="20"/>
+          <w:szCs w:val="20"/>
+        </w:rPr>
+        <w:t xml:space="preserve">   </w:t>
+      </w:r>
+      <w:hyperlink r:id="rId13" w:history="1">
+        <w:r>
+          <w:rPr>
+            <w:rStyle w:val="Hyperlink"/>
+            <w:sz w:val="20"/>
+            <w:szCs w:val="20"/>
+          </w:rPr>
+          <w:t>[slides]</w:t>
+        </w:r>
+      </w:hyperlink>
+    </w:p>
+    <w:p>
+      <w:pPr>
+        <w:spacing w:before="240"/>
+        <w:jc w:val="both"/>
+        <w:rPr>
+          <w:b/>
+          <w:bCs/>
+        </w:rPr>
+      </w:pPr>
+    </w:p>
+    <w:p>
+      <w:pPr>
+        <w:spacing w:before="240"/>
+        <w:jc w:val="both"/>
+        <w:rPr>
+          <w:b/>
+          <w:bCs/>
+        </w:rPr>
+      </w:pPr>
     </w:p>
     <w:p>
       <w:pPr>

</xml_diff>